<commit_message>
Added complete analysis of 1,2,4
</commit_message>
<xml_diff>
--- a/analysis.docx
+++ b/analysis.docx
@@ -3,6 +3,13 @@
 <w:document xmlns:wpc="http://schemas.microsoft.com/office/word/2010/wordprocessingCanvas" xmlns:cx="http://schemas.microsoft.com/office/drawing/2014/chartex" xmlns:cx1="http://schemas.microsoft.com/office/drawing/2015/9/8/chartex" xmlns:cx2="http://schemas.microsoft.com/office/drawing/2015/10/21/chartex" xmlns:cx3="http://schemas.microsoft.com/office/drawing/2016/5/9/chartex" xmlns:cx4="http://schemas.microsoft.com/office/drawing/2016/5/10/chartex" xmlns:cx5="http://schemas.microsoft.com/office/drawing/2016/5/11/chartex" xmlns:cx6="http://schemas.microsoft.com/office/drawing/2016/5/12/chartex" xmlns:cx7="http://schemas.microsoft.com/office/drawing/2016/5/13/chartex" xmlns:cx8="http://schemas.microsoft.com/office/drawing/2016/5/14/chartex" xmlns:mc="http://schemas.openxmlformats.org/markup-compatibility/2006" xmlns:aink="http://schemas.microsoft.com/office/drawing/2016/ink" xmlns:am3d="http://schemas.microsoft.com/office/drawing/2017/model3d" xmlns:o="urn:schemas-microsoft-com:office:office" xmlns:r="http://schemas.openxmlformats.org/officeDocument/2006/relationships" xmlns:m="http://schemas.openxmlformats.org/officeDocument/2006/math" xmlns:v="urn:schemas-microsoft-com:vml" xmlns:wp14="http://schemas.microsoft.com/office/word/2010/wordprocessingDrawing" xmlns:wp="http://schemas.openxmlformats.org/drawingml/2006/wordprocessingDrawing" xmlns:w10="urn:schemas-microsoft-com:office:word" xmlns:w="http://schemas.openxmlformats.org/wordprocessingml/2006/main" xmlns:w14="http://schemas.microsoft.com/office/word/2010/wordml" xmlns:w15="http://schemas.microsoft.com/office/word/2012/wordml" xmlns:w16cex="http://schemas.microsoft.com/office/word/2018/wordml/cex" xmlns:w16cid="http://schemas.microsoft.com/office/word/2016/wordml/cid" xmlns:w16="http://schemas.microsoft.com/office/word/2018/wordml" xmlns:w16se="http://schemas.microsoft.com/office/word/2015/wordml/symex" xmlns:wpg="http://schemas.microsoft.com/office/word/2010/wordprocessingGroup" xmlns:wpi="http://schemas.microsoft.com/office/word/2010/wordprocessingInk" xmlns:wne="http://schemas.microsoft.com/office/word/2006/wordml" xmlns:wps="http://schemas.microsoft.com/office/word/2010/wordprocessingShape" mc:Ignorable="w14 w15 w16se w16cid w16 w16cex wp14">
   <w:body>
     <w:p>
+      <w:pPr>
+        <w:pStyle w:val="ListParagraph"/>
+        <w:numPr>
+          <w:ilvl w:val="0"/>
+          <w:numId w:val="3"/>
+        </w:numPr>
+      </w:pPr>
       <w:r>
         <w:t>M</w:t>
       </w:r>
@@ -10,7 +17,6 @@
         <w:t>ethod 1</w:t>
       </w:r>
     </w:p>
-    <w:p/>
     <w:tbl>
       <w:tblPr>
         <w:tblStyle w:val="TableGrid"/>
@@ -92,7 +98,7 @@
                           </pic:cNvPicPr>
                         </pic:nvPicPr>
                         <pic:blipFill>
-                          <a:blip r:embed="rId4" cstate="print">
+                          <a:blip r:embed="rId6" cstate="print">
                             <a:extLst>
                               <a:ext uri="{28A0092B-C50C-407E-A947-70E740481C1C}">
                                 <a14:useLocalDpi xmlns:a14="http://schemas.microsoft.com/office/drawing/2010/main" val="0"/>
@@ -174,7 +180,7 @@
                           </pic:cNvPicPr>
                         </pic:nvPicPr>
                         <pic:blipFill>
-                          <a:blip r:embed="rId5" cstate="print">
+                          <a:blip r:embed="rId7" cstate="print">
                             <a:extLst>
                               <a:ext uri="{28A0092B-C50C-407E-A947-70E740481C1C}">
                                 <a14:useLocalDpi xmlns:a14="http://schemas.microsoft.com/office/drawing/2010/main" val="0"/>
@@ -256,7 +262,7 @@
                           </pic:cNvPicPr>
                         </pic:nvPicPr>
                         <pic:blipFill>
-                          <a:blip r:embed="rId6" cstate="print">
+                          <a:blip r:embed="rId8" cstate="print">
                             <a:extLst>
                               <a:ext uri="{28A0092B-C50C-407E-A947-70E740481C1C}">
                                 <a14:useLocalDpi xmlns:a14="http://schemas.microsoft.com/office/drawing/2010/main" val="0"/>
@@ -338,7 +344,7 @@
                           </pic:cNvPicPr>
                         </pic:nvPicPr>
                         <pic:blipFill>
-                          <a:blip r:embed="rId7" cstate="print">
+                          <a:blip r:embed="rId9" cstate="print">
                             <a:extLst>
                               <a:ext uri="{28A0092B-C50C-407E-A947-70E740481C1C}">
                                 <a14:useLocalDpi xmlns:a14="http://schemas.microsoft.com/office/drawing/2010/main" val="0"/>
@@ -420,7 +426,7 @@
                           </pic:cNvPicPr>
                         </pic:nvPicPr>
                         <pic:blipFill>
-                          <a:blip r:embed="rId8" cstate="print">
+                          <a:blip r:embed="rId10" cstate="print">
                             <a:extLst>
                               <a:ext uri="{28A0092B-C50C-407E-A947-70E740481C1C}">
                                 <a14:useLocalDpi xmlns:a14="http://schemas.microsoft.com/office/drawing/2010/main" val="0"/>
@@ -502,7 +508,7 @@
                           </pic:cNvPicPr>
                         </pic:nvPicPr>
                         <pic:blipFill>
-                          <a:blip r:embed="rId9" cstate="print">
+                          <a:blip r:embed="rId11" cstate="print">
                             <a:extLst>
                               <a:ext uri="{28A0092B-C50C-407E-A947-70E740481C1C}">
                                 <a14:useLocalDpi xmlns:a14="http://schemas.microsoft.com/office/drawing/2010/main" val="0"/>
@@ -585,7 +591,7 @@
                           </pic:cNvPicPr>
                         </pic:nvPicPr>
                         <pic:blipFill>
-                          <a:blip r:embed="rId10" cstate="print">
+                          <a:blip r:embed="rId12" cstate="print">
                             <a:extLst>
                               <a:ext uri="{28A0092B-C50C-407E-A947-70E740481C1C}">
                                 <a14:useLocalDpi xmlns:a14="http://schemas.microsoft.com/office/drawing/2010/main" val="0"/>
@@ -643,21 +649,23 @@
     </w:p>
     <w:p>
       <w:r>
-        <w:t>Parameter vs “error”:</w:t>
-      </w:r>
-    </w:p>
-    <w:p>
-      <w:r>
-        <w:t>Notion of error:</w:t>
-      </w:r>
-    </w:p>
-    <w:p>
+        <w:t xml:space="preserve">Graph follows </w:t>
+      </w:r>
+      <w:r>
+        <w:t>hyperbolic nature. The decrease in time is exponential and can be accounted to decrease in processing required as number of frames are skipped and previous values are utilised. There is sudden decrease as X parameter decreases by 1 unit. As 1 unit decrease in parameter causes most extensive part of the function to reduce by half. On further decrease in parameter the time taken still decreases but the decrease is less than previous decrease. Hence the graph saturates in the end. This can be attributed to time required for basic operations which are common in every case (ex. Traversing all the frames, cropping in aspect ratio) and will take time.</w:t>
+      </w:r>
+      <w:r>
+        <w:rPr>
+          <w:noProof/>
+        </w:rPr>
+        <w:t xml:space="preserve"> </w:t>
+      </w:r>
       <w:r>
         <w:rPr>
           <w:noProof/>
         </w:rPr>
         <w:drawing>
-          <wp:inline distT="0" distB="0" distL="0" distR="0" wp14:anchorId="3EF99898" wp14:editId="50788632">
+          <wp:inline distT="0" distB="0" distL="0" distR="0" wp14:anchorId="3DB52B56" wp14:editId="6A4C60A6">
             <wp:extent cx="3098800" cy="2324100"/>
             <wp:effectExtent l="0" t="0" r="6350" b="0"/>
             <wp:docPr id="16" name="Picture 16"/>
@@ -674,7 +682,7 @@
                     </pic:cNvPicPr>
                   </pic:nvPicPr>
                   <pic:blipFill>
-                    <a:blip r:embed="rId11">
+                    <a:blip r:embed="rId13">
                       <a:extLst>
                         <a:ext uri="{28A0092B-C50C-407E-A947-70E740481C1C}">
                           <a14:useLocalDpi xmlns:a14="http://schemas.microsoft.com/office/drawing/2010/main" val="0"/>
@@ -705,14 +713,49 @@
           </wp:inline>
         </w:drawing>
       </w:r>
+    </w:p>
+    <w:p>
+      <w:r>
+        <w:t xml:space="preserve">Parameter vs </w:t>
+      </w:r>
+      <w:r>
+        <w:t>utility</w:t>
+      </w:r>
+      <w:r>
+        <w:t>:</w:t>
+      </w:r>
+    </w:p>
+    <w:p>
+      <w:r>
+        <w:t xml:space="preserve">As X increases the error grows suddenly and utility drops. But after a while error start to saturate. This can </w:t>
+      </w:r>
+      <w:proofErr w:type="gramStart"/>
+      <w:r>
+        <w:t>explained</w:t>
+      </w:r>
+      <w:proofErr w:type="gramEnd"/>
+      <w:r>
+        <w:t xml:space="preserve"> as follows. In the video traffic remains constant for some duration of time and then there is sudden upsurge due to green signal. During that duration it </w:t>
+      </w:r>
+      <w:proofErr w:type="gramStart"/>
+      <w:r>
+        <w:t>doesn’t</w:t>
+      </w:r>
+      <w:proofErr w:type="gramEnd"/>
+      <w:r>
+        <w:t xml:space="preserve"> matter if we skip 100 frames or 200 frames. Hence there is slight saturation. But error during transition period still builds up we still see growth. Hence error graph is superposition of exponential and linear.</w:t>
+      </w:r>
+    </w:p>
+    <w:p>
       <w:r>
         <w:rPr>
           <w:noProof/>
         </w:rPr>
+        <w:lastRenderedPageBreak/>
         <w:drawing>
-          <wp:inline distT="0" distB="0" distL="0" distR="0" wp14:anchorId="6FD5549F" wp14:editId="01E2724B">
-            <wp:extent cx="3556000" cy="2667000"/>
-            <wp:effectExtent l="0" t="0" r="6350" b="0"/>
+          <wp:inline distT="0" distB="0" distL="0" distR="0" wp14:anchorId="6FD5549F" wp14:editId="75E023D8">
+            <wp:extent cx="2731911" cy="2048933"/>
+            <wp:effectExtent l="0" t="0" r="0" b="8890"/>
             <wp:docPr id="17" name="Picture 17"/>
             <wp:cNvGraphicFramePr>
               <a:graphicFrameLocks xmlns:a="http://schemas.openxmlformats.org/drawingml/2006/main" noChangeAspect="1"/>
@@ -727,7 +770,7 @@
                     </pic:cNvPicPr>
                   </pic:nvPicPr>
                   <pic:blipFill>
-                    <a:blip r:embed="rId12">
+                    <a:blip r:embed="rId14">
                       <a:extLst>
                         <a:ext uri="{28A0092B-C50C-407E-A947-70E740481C1C}">
                           <a14:useLocalDpi xmlns:a14="http://schemas.microsoft.com/office/drawing/2010/main" val="0"/>
@@ -742,7 +785,7 @@
                   <pic:spPr bwMode="auto">
                     <a:xfrm>
                       <a:off x="0" y="0"/>
-                      <a:ext cx="3556000" cy="2667000"/>
+                      <a:ext cx="2736212" cy="2052159"/>
                     </a:xfrm>
                     <a:prstGeom prst="rect">
                       <a:avLst/>
@@ -758,15 +801,12 @@
           </wp:inline>
         </w:drawing>
       </w:r>
-    </w:p>
-    <w:p>
       <w:r>
         <w:rPr>
           <w:noProof/>
         </w:rPr>
-        <w:lastRenderedPageBreak/>
         <w:drawing>
-          <wp:inline distT="0" distB="0" distL="0" distR="0" wp14:anchorId="3472E450" wp14:editId="05F60136">
+          <wp:inline distT="0" distB="0" distL="0" distR="0" wp14:anchorId="112DAD95" wp14:editId="2068D55E">
             <wp:extent cx="2621280" cy="1965960"/>
             <wp:effectExtent l="0" t="0" r="7620" b="0"/>
             <wp:docPr id="18" name="Picture 18"/>
@@ -783,7 +823,7 @@
                     </pic:cNvPicPr>
                   </pic:nvPicPr>
                   <pic:blipFill>
-                    <a:blip r:embed="rId13" cstate="print">
+                    <a:blip r:embed="rId15" cstate="print">
                       <a:extLst>
                         <a:ext uri="{28A0092B-C50C-407E-A947-70E740481C1C}">
                           <a14:useLocalDpi xmlns:a14="http://schemas.microsoft.com/office/drawing/2010/main" val="0"/>
@@ -821,44 +861,25 @@
     <w:p/>
     <w:p/>
     <w:p/>
-    <w:p/>
-    <w:p/>
-    <w:p/>
-    <w:p/>
-    <w:p/>
-    <w:p/>
-    <w:p/>
-    <w:p/>
-    <w:p/>
-    <w:p/>
-    <w:p/>
-    <w:p/>
-    <w:p/>
-    <w:p/>
-    <w:p/>
     <w:p>
       <w:pPr>
         <w:tabs>
           <w:tab w:val="left" w:pos="2088"/>
         </w:tabs>
       </w:pPr>
-      <w:r>
-        <w:tab/>
-      </w:r>
-    </w:p>
-    <w:p>
-      <w:r>
-        <w:br w:type="page"/>
-      </w:r>
-    </w:p>
-    <w:p>
-      <w:pPr>
+    </w:p>
+    <w:p>
+      <w:pPr>
+        <w:pStyle w:val="ListParagraph"/>
+        <w:numPr>
+          <w:ilvl w:val="0"/>
+          <w:numId w:val="3"/>
+        </w:numPr>
         <w:tabs>
           <w:tab w:val="left" w:pos="2088"/>
         </w:tabs>
       </w:pPr>
       <w:r>
-        <w:lastRenderedPageBreak/>
         <w:t>Method 2:</w:t>
       </w:r>
     </w:p>
@@ -968,7 +989,7 @@
                           </pic:cNvPicPr>
                         </pic:nvPicPr>
                         <pic:blipFill>
-                          <a:blip r:embed="rId14" cstate="print">
+                          <a:blip r:embed="rId16" cstate="print">
                             <a:extLst>
                               <a:ext uri="{28A0092B-C50C-407E-A947-70E740481C1C}">
                                 <a14:useLocalDpi xmlns:a14="http://schemas.microsoft.com/office/drawing/2010/main" val="0"/>
@@ -1066,7 +1087,7 @@
                           </pic:cNvPicPr>
                         </pic:nvPicPr>
                         <pic:blipFill>
-                          <a:blip r:embed="rId15" cstate="print">
+                          <a:blip r:embed="rId17" cstate="print">
                             <a:extLst>
                               <a:ext uri="{28A0092B-C50C-407E-A947-70E740481C1C}">
                                 <a14:useLocalDpi xmlns:a14="http://schemas.microsoft.com/office/drawing/2010/main" val="0"/>
@@ -1163,7 +1184,7 @@
                           </pic:cNvPicPr>
                         </pic:nvPicPr>
                         <pic:blipFill>
-                          <a:blip r:embed="rId16" cstate="print">
+                          <a:blip r:embed="rId18" cstate="print">
                             <a:extLst>
                               <a:ext uri="{28A0092B-C50C-407E-A947-70E740481C1C}">
                                 <a14:useLocalDpi xmlns:a14="http://schemas.microsoft.com/office/drawing/2010/main" val="0"/>
@@ -1224,6 +1245,7 @@
               </w:tabs>
             </w:pPr>
             <w:r>
+              <w:lastRenderedPageBreak/>
               <w:t>400 x 400</w:t>
             </w:r>
           </w:p>
@@ -1260,7 +1282,7 @@
                           </pic:cNvPicPr>
                         </pic:nvPicPr>
                         <pic:blipFill>
-                          <a:blip r:embed="rId17" cstate="print">
+                          <a:blip r:embed="rId19" cstate="print">
                             <a:extLst>
                               <a:ext uri="{28A0092B-C50C-407E-A947-70E740481C1C}">
                                 <a14:useLocalDpi xmlns:a14="http://schemas.microsoft.com/office/drawing/2010/main" val="0"/>
@@ -1357,7 +1379,7 @@
                           </pic:cNvPicPr>
                         </pic:nvPicPr>
                         <pic:blipFill>
-                          <a:blip r:embed="rId18" cstate="print">
+                          <a:blip r:embed="rId20" cstate="print">
                             <a:extLst>
                               <a:ext uri="{28A0092B-C50C-407E-A947-70E740481C1C}">
                                 <a14:useLocalDpi xmlns:a14="http://schemas.microsoft.com/office/drawing/2010/main" val="0"/>
@@ -1423,136 +1445,55 @@
       <w:r>
         <w:t>Parameter vs time taken:</w:t>
       </w:r>
-    </w:p>
-    <w:p>
-      <w:r>
-        <w:t>Parameter vs “error”:</w:t>
-      </w:r>
-    </w:p>
-    <w:p>
-      <w:r>
-        <w:t>Notion of error:</w:t>
-      </w:r>
-    </w:p>
-    <w:p>
-      <w:pPr>
-        <w:tabs>
-          <w:tab w:val="left" w:pos="2088"/>
-        </w:tabs>
-      </w:pPr>
+      <w:r>
+        <w:t xml:space="preserve"> </w:t>
+      </w:r>
+    </w:p>
+    <w:p>
+      <w:r>
+        <w:t xml:space="preserve">As resolution </w:t>
+      </w:r>
+      <w:proofErr w:type="gramStart"/>
+      <w:r>
+        <w:t>increase</w:t>
+      </w:r>
+      <w:proofErr w:type="gramEnd"/>
+      <w:r>
+        <w:t xml:space="preserve"> we see increase in time taken. This can be explained as follows. As resolution </w:t>
+      </w:r>
+      <w:proofErr w:type="gramStart"/>
+      <w:r>
+        <w:t>increases</w:t>
+      </w:r>
+      <w:proofErr w:type="gramEnd"/>
+      <w:r>
+        <w:t xml:space="preserve"> we have higher pixels to process upon. </w:t>
+      </w:r>
+      <w:r>
+        <w:t xml:space="preserve">The process frame function is the </w:t>
+      </w:r>
+      <w:proofErr w:type="gramStart"/>
+      <w:r>
+        <w:t>most costly</w:t>
+      </w:r>
+      <w:proofErr w:type="gramEnd"/>
+      <w:r>
+        <w:t xml:space="preserve"> and determining process. Hence as number of pixels increase the process frame function increases time complexity.</w:t>
+      </w:r>
+    </w:p>
+    <w:p>
       <w:r>
         <w:rPr>
           <w:noProof/>
         </w:rPr>
-        <w:lastRenderedPageBreak/>
-        <w:drawing>
-          <wp:inline distT="0" distB="0" distL="0" distR="0" wp14:anchorId="76577947" wp14:editId="29392060">
-            <wp:extent cx="2971800" cy="2229015"/>
-            <wp:effectExtent l="0" t="0" r="0" b="0"/>
-            <wp:docPr id="26" name="Picture 26"/>
-            <wp:cNvGraphicFramePr>
-              <a:graphicFrameLocks xmlns:a="http://schemas.openxmlformats.org/drawingml/2006/main" noChangeAspect="1"/>
-            </wp:cNvGraphicFramePr>
-            <a:graphic xmlns:a="http://schemas.openxmlformats.org/drawingml/2006/main">
-              <a:graphicData uri="http://schemas.openxmlformats.org/drawingml/2006/picture">
-                <pic:pic xmlns:pic="http://schemas.openxmlformats.org/drawingml/2006/picture">
-                  <pic:nvPicPr>
-                    <pic:cNvPr id="0" name="Picture 29"/>
-                    <pic:cNvPicPr>
-                      <a:picLocks noChangeAspect="1" noChangeArrowheads="1"/>
-                    </pic:cNvPicPr>
-                  </pic:nvPicPr>
-                  <pic:blipFill>
-                    <a:blip r:embed="rId19">
-                      <a:extLst>
-                        <a:ext uri="{28A0092B-C50C-407E-A947-70E740481C1C}">
-                          <a14:useLocalDpi xmlns:a14="http://schemas.microsoft.com/office/drawing/2010/main" val="0"/>
-                        </a:ext>
-                      </a:extLst>
-                    </a:blip>
-                    <a:srcRect/>
-                    <a:stretch>
-                      <a:fillRect/>
-                    </a:stretch>
-                  </pic:blipFill>
-                  <pic:spPr bwMode="auto">
-                    <a:xfrm>
-                      <a:off x="0" y="0"/>
-                      <a:ext cx="2993400" cy="2245216"/>
-                    </a:xfrm>
-                    <a:prstGeom prst="rect">
-                      <a:avLst/>
-                    </a:prstGeom>
-                    <a:noFill/>
-                    <a:ln>
-                      <a:noFill/>
-                    </a:ln>
-                  </pic:spPr>
-                </pic:pic>
-              </a:graphicData>
-            </a:graphic>
-          </wp:inline>
-        </w:drawing>
+        <w:t xml:space="preserve"> </w:t>
       </w:r>
       <w:r>
         <w:rPr>
           <w:noProof/>
         </w:rPr>
         <w:drawing>
-          <wp:inline distT="0" distB="0" distL="0" distR="0" wp14:anchorId="14D47F00" wp14:editId="79DA96B4">
-            <wp:extent cx="2946182" cy="2209800"/>
-            <wp:effectExtent l="0" t="0" r="6985" b="0"/>
-            <wp:docPr id="25" name="Picture 25"/>
-            <wp:cNvGraphicFramePr>
-              <a:graphicFrameLocks xmlns:a="http://schemas.openxmlformats.org/drawingml/2006/main" noChangeAspect="1"/>
-            </wp:cNvGraphicFramePr>
-            <a:graphic xmlns:a="http://schemas.openxmlformats.org/drawingml/2006/main">
-              <a:graphicData uri="http://schemas.openxmlformats.org/drawingml/2006/picture">
-                <pic:pic xmlns:pic="http://schemas.openxmlformats.org/drawingml/2006/picture">
-                  <pic:nvPicPr>
-                    <pic:cNvPr id="0" name="Picture 28"/>
-                    <pic:cNvPicPr>
-                      <a:picLocks noChangeAspect="1" noChangeArrowheads="1"/>
-                    </pic:cNvPicPr>
-                  </pic:nvPicPr>
-                  <pic:blipFill>
-                    <a:blip r:embed="rId20">
-                      <a:extLst>
-                        <a:ext uri="{28A0092B-C50C-407E-A947-70E740481C1C}">
-                          <a14:useLocalDpi xmlns:a14="http://schemas.microsoft.com/office/drawing/2010/main" val="0"/>
-                        </a:ext>
-                      </a:extLst>
-                    </a:blip>
-                    <a:srcRect/>
-                    <a:stretch>
-                      <a:fillRect/>
-                    </a:stretch>
-                  </pic:blipFill>
-                  <pic:spPr bwMode="auto">
-                    <a:xfrm>
-                      <a:off x="0" y="0"/>
-                      <a:ext cx="3019002" cy="2264419"/>
-                    </a:xfrm>
-                    <a:prstGeom prst="rect">
-                      <a:avLst/>
-                    </a:prstGeom>
-                    <a:noFill/>
-                    <a:ln>
-                      <a:noFill/>
-                    </a:ln>
-                  </pic:spPr>
-                </pic:pic>
-              </a:graphicData>
-            </a:graphic>
-          </wp:inline>
-        </w:drawing>
-      </w:r>
-      <w:r>
-        <w:rPr>
-          <w:noProof/>
-        </w:rPr>
-        <w:drawing>
-          <wp:inline distT="0" distB="0" distL="0" distR="0" wp14:anchorId="3718CD2F" wp14:editId="074BCE32">
+          <wp:inline distT="0" distB="0" distL="0" distR="0" wp14:anchorId="1693016E" wp14:editId="20AAA697">
             <wp:extent cx="3190004" cy="2392680"/>
             <wp:effectExtent l="0" t="0" r="0" b="7620"/>
             <wp:docPr id="24" name="Picture 24"/>
@@ -1603,11 +1544,193 @@
     </w:p>
     <w:p>
       <w:r>
+        <w:t xml:space="preserve">Parameter vs </w:t>
+      </w:r>
+      <w:r>
+        <w:t>utility</w:t>
+      </w:r>
+      <w:r>
+        <w:t>:</w:t>
+      </w:r>
+    </w:p>
+    <w:p>
+      <w:r>
+        <w:t xml:space="preserve">As resolution </w:t>
+      </w:r>
+      <w:proofErr w:type="gramStart"/>
+      <w:r>
+        <w:t>increases</w:t>
+      </w:r>
+      <w:proofErr w:type="gramEnd"/>
+      <w:r>
+        <w:t xml:space="preserve"> we see hyperbolic decrease in error percentages and corresponding increase in utility</w:t>
+      </w:r>
+    </w:p>
+    <w:p>
+      <w:r>
+        <w:t xml:space="preserve">In case of queue </w:t>
+      </w:r>
+      <w:proofErr w:type="gramStart"/>
+      <w:r>
+        <w:t>density</w:t>
+      </w:r>
+      <w:proofErr w:type="gramEnd"/>
+      <w:r>
+        <w:t xml:space="preserve"> we see very small values of error and hence unexpected peaks in the graph at 1250 resolution. This can be explained as follows. Static density is dependent on removing empty frame from current frame and hence any reduction in both frames nullifies most of the error which still decreases as resolution increases.</w:t>
+      </w:r>
+    </w:p>
+    <w:p>
+      <w:r>
+        <w:lastRenderedPageBreak/>
+        <w:t xml:space="preserve">In case of dynamic </w:t>
+      </w:r>
+      <w:proofErr w:type="gramStart"/>
+      <w:r>
+        <w:t>density  we</w:t>
+      </w:r>
+      <w:proofErr w:type="gramEnd"/>
+      <w:r>
+        <w:t xml:space="preserve"> are using optical flow which requires to take into account the relative motion of each pixel which is considerably affected as many points are lost in resolution reduction process and gives noise in the process. Also shape of the graph is considerably affected the optical flow builds up any error introduced in the start and causes significant deviation till last frame.</w:t>
+      </w:r>
+    </w:p>
+    <w:p>
+      <w:r>
+        <w:t xml:space="preserve">In </w:t>
+      </w:r>
+      <w:proofErr w:type="gramStart"/>
+      <w:r>
+        <w:t>general</w:t>
+      </w:r>
+      <w:proofErr w:type="gramEnd"/>
+      <w:r>
+        <w:t xml:space="preserve"> both error graphs follows hyperbolic shape which is again expected due to reduced noise as resolution increases. But after the resolution surpasses the original resolution the error is almost constant and zero as no new pixel is introduced</w:t>
+      </w:r>
+    </w:p>
+    <w:p>
+      <w:pPr>
+        <w:tabs>
+          <w:tab w:val="left" w:pos="2088"/>
+        </w:tabs>
+      </w:pPr>
+      <w:r>
+        <w:rPr>
+          <w:noProof/>
+        </w:rPr>
+        <w:drawing>
+          <wp:inline distT="0" distB="0" distL="0" distR="0" wp14:anchorId="76577947" wp14:editId="280C6CB6">
+            <wp:extent cx="2663981" cy="1998134"/>
+            <wp:effectExtent l="0" t="0" r="3175" b="2540"/>
+            <wp:docPr id="26" name="Picture 26"/>
+            <wp:cNvGraphicFramePr>
+              <a:graphicFrameLocks xmlns:a="http://schemas.openxmlformats.org/drawingml/2006/main" noChangeAspect="1"/>
+            </wp:cNvGraphicFramePr>
+            <a:graphic xmlns:a="http://schemas.openxmlformats.org/drawingml/2006/main">
+              <a:graphicData uri="http://schemas.openxmlformats.org/drawingml/2006/picture">
+                <pic:pic xmlns:pic="http://schemas.openxmlformats.org/drawingml/2006/picture">
+                  <pic:nvPicPr>
+                    <pic:cNvPr id="0" name="Picture 29"/>
+                    <pic:cNvPicPr>
+                      <a:picLocks noChangeAspect="1" noChangeArrowheads="1"/>
+                    </pic:cNvPicPr>
+                  </pic:nvPicPr>
+                  <pic:blipFill>
+                    <a:blip r:embed="rId22">
+                      <a:extLst>
+                        <a:ext uri="{28A0092B-C50C-407E-A947-70E740481C1C}">
+                          <a14:useLocalDpi xmlns:a14="http://schemas.microsoft.com/office/drawing/2010/main" val="0"/>
+                        </a:ext>
+                      </a:extLst>
+                    </a:blip>
+                    <a:srcRect/>
+                    <a:stretch>
+                      <a:fillRect/>
+                    </a:stretch>
+                  </pic:blipFill>
+                  <pic:spPr bwMode="auto">
+                    <a:xfrm>
+                      <a:off x="0" y="0"/>
+                      <a:ext cx="2703081" cy="2027461"/>
+                    </a:xfrm>
+                    <a:prstGeom prst="rect">
+                      <a:avLst/>
+                    </a:prstGeom>
+                    <a:noFill/>
+                    <a:ln>
+                      <a:noFill/>
+                    </a:ln>
+                  </pic:spPr>
+                </pic:pic>
+              </a:graphicData>
+            </a:graphic>
+          </wp:inline>
+        </w:drawing>
+      </w:r>
+      <w:r>
+        <w:rPr>
+          <w:noProof/>
+        </w:rPr>
+        <w:drawing>
+          <wp:inline distT="0" distB="0" distL="0" distR="0" wp14:anchorId="14D47F00" wp14:editId="79DA96B4">
+            <wp:extent cx="2946182" cy="2209800"/>
+            <wp:effectExtent l="0" t="0" r="6985" b="0"/>
+            <wp:docPr id="25" name="Picture 25"/>
+            <wp:cNvGraphicFramePr>
+              <a:graphicFrameLocks xmlns:a="http://schemas.openxmlformats.org/drawingml/2006/main" noChangeAspect="1"/>
+            </wp:cNvGraphicFramePr>
+            <a:graphic xmlns:a="http://schemas.openxmlformats.org/drawingml/2006/main">
+              <a:graphicData uri="http://schemas.openxmlformats.org/drawingml/2006/picture">
+                <pic:pic xmlns:pic="http://schemas.openxmlformats.org/drawingml/2006/picture">
+                  <pic:nvPicPr>
+                    <pic:cNvPr id="0" name="Picture 28"/>
+                    <pic:cNvPicPr>
+                      <a:picLocks noChangeAspect="1" noChangeArrowheads="1"/>
+                    </pic:cNvPicPr>
+                  </pic:nvPicPr>
+                  <pic:blipFill>
+                    <a:blip r:embed="rId23">
+                      <a:extLst>
+                        <a:ext uri="{28A0092B-C50C-407E-A947-70E740481C1C}">
+                          <a14:useLocalDpi xmlns:a14="http://schemas.microsoft.com/office/drawing/2010/main" val="0"/>
+                        </a:ext>
+                      </a:extLst>
+                    </a:blip>
+                    <a:srcRect/>
+                    <a:stretch>
+                      <a:fillRect/>
+                    </a:stretch>
+                  </pic:blipFill>
+                  <pic:spPr bwMode="auto">
+                    <a:xfrm>
+                      <a:off x="0" y="0"/>
+                      <a:ext cx="3019002" cy="2264419"/>
+                    </a:xfrm>
+                    <a:prstGeom prst="rect">
+                      <a:avLst/>
+                    </a:prstGeom>
+                    <a:noFill/>
+                    <a:ln>
+                      <a:noFill/>
+                    </a:ln>
+                  </pic:spPr>
+                </pic:pic>
+              </a:graphicData>
+            </a:graphic>
+          </wp:inline>
+        </w:drawing>
+      </w:r>
+    </w:p>
+    <w:p>
+      <w:r>
         <w:br w:type="page"/>
       </w:r>
     </w:p>
     <w:p>
       <w:pPr>
+        <w:pStyle w:val="ListParagraph"/>
+        <w:numPr>
+          <w:ilvl w:val="0"/>
+          <w:numId w:val="2"/>
+        </w:numPr>
         <w:tabs>
           <w:tab w:val="left" w:pos="2088"/>
         </w:tabs>
@@ -1723,7 +1846,7 @@
                           </pic:cNvPicPr>
                         </pic:nvPicPr>
                         <pic:blipFill>
-                          <a:blip r:embed="rId22" cstate="print">
+                          <a:blip r:embed="rId24" cstate="print">
                             <a:extLst>
                               <a:ext uri="{28A0092B-C50C-407E-A947-70E740481C1C}">
                                 <a14:useLocalDpi xmlns:a14="http://schemas.microsoft.com/office/drawing/2010/main" val="0"/>
@@ -1829,7 +1952,7 @@
                           </pic:cNvPicPr>
                         </pic:nvPicPr>
                         <pic:blipFill>
-                          <a:blip r:embed="rId23" cstate="print">
+                          <a:blip r:embed="rId25" cstate="print">
                             <a:extLst>
                               <a:ext uri="{28A0092B-C50C-407E-A947-70E740481C1C}">
                                 <a14:useLocalDpi xmlns:a14="http://schemas.microsoft.com/office/drawing/2010/main" val="0"/>
@@ -1926,7 +2049,7 @@
                           </pic:cNvPicPr>
                         </pic:nvPicPr>
                         <pic:blipFill>
-                          <a:blip r:embed="rId24" cstate="print">
+                          <a:blip r:embed="rId26" cstate="print">
                             <a:extLst>
                               <a:ext uri="{28A0092B-C50C-407E-A947-70E740481C1C}">
                                 <a14:useLocalDpi xmlns:a14="http://schemas.microsoft.com/office/drawing/2010/main" val="0"/>
@@ -2023,7 +2146,7 @@
                           </pic:cNvPicPr>
                         </pic:nvPicPr>
                         <pic:blipFill>
-                          <a:blip r:embed="rId25" cstate="print">
+                          <a:blip r:embed="rId27" cstate="print">
                             <a:extLst>
                               <a:ext uri="{28A0092B-C50C-407E-A947-70E740481C1C}">
                                 <a14:useLocalDpi xmlns:a14="http://schemas.microsoft.com/office/drawing/2010/main" val="0"/>
@@ -2120,7 +2243,7 @@
                           </pic:cNvPicPr>
                         </pic:nvPicPr>
                         <pic:blipFill>
-                          <a:blip r:embed="rId26" cstate="print">
+                          <a:blip r:embed="rId28" cstate="print">
                             <a:extLst>
                               <a:ext uri="{28A0092B-C50C-407E-A947-70E740481C1C}">
                                 <a14:useLocalDpi xmlns:a14="http://schemas.microsoft.com/office/drawing/2010/main" val="0"/>
@@ -2218,7 +2341,7 @@
                           </pic:cNvPicPr>
                         </pic:nvPicPr>
                         <pic:blipFill>
-                          <a:blip r:embed="rId27" cstate="print">
+                          <a:blip r:embed="rId29" cstate="print">
                             <a:extLst>
                               <a:ext uri="{28A0092B-C50C-407E-A947-70E740481C1C}">
                                 <a14:useLocalDpi xmlns:a14="http://schemas.microsoft.com/office/drawing/2010/main" val="0"/>
@@ -2287,140 +2410,79 @@
     </w:p>
     <w:p>
       <w:r>
-        <w:t>Parameter vs “error”:</w:t>
-      </w:r>
-    </w:p>
-    <w:p>
-      <w:r>
-        <w:t>Notion of error:</w:t>
-      </w:r>
-    </w:p>
-    <w:p>
-      <w:pPr>
-        <w:tabs>
-          <w:tab w:val="left" w:pos="2088"/>
-        </w:tabs>
-      </w:pPr>
-    </w:p>
-    <w:p>
-      <w:pPr>
-        <w:tabs>
-          <w:tab w:val="left" w:pos="2088"/>
-        </w:tabs>
-      </w:pPr>
-      <w:r>
+        <w:t xml:space="preserve">As number of threads </w:t>
+      </w:r>
+      <w:proofErr w:type="gramStart"/>
+      <w:r>
+        <w:t>increase</w:t>
+      </w:r>
+      <w:proofErr w:type="gramEnd"/>
+      <w:r>
+        <w:t xml:space="preserve"> we see initial decrease in the time and then again increase in the time. This can be explained as follows. </w:t>
+      </w:r>
+    </w:p>
+    <w:p>
+      <w:r>
+        <w:t xml:space="preserve">As number of threads </w:t>
+      </w:r>
+      <w:proofErr w:type="gramStart"/>
+      <w:r>
+        <w:t>increase</w:t>
+      </w:r>
+      <w:proofErr w:type="gramEnd"/>
+      <w:r>
+        <w:t xml:space="preserve"> we have two process going on. </w:t>
+      </w:r>
+      <w:r>
+        <w:t xml:space="preserve">As thread number </w:t>
+      </w:r>
+      <w:proofErr w:type="gramStart"/>
+      <w:r>
+        <w:t>increase</w:t>
+      </w:r>
+      <w:proofErr w:type="gramEnd"/>
+      <w:r>
+        <w:t xml:space="preserve"> we have more workers and hence time taken to process decrease. But in parallel we need to divide the work among all the threads and again wait for synchronisation. This requires more processing. </w:t>
+      </w:r>
+    </w:p>
+    <w:p>
+      <w:proofErr w:type="gramStart"/>
+      <w:r>
+        <w:t>Also</w:t>
+      </w:r>
+      <w:proofErr w:type="gramEnd"/>
+      <w:r>
+        <w:t xml:space="preserve"> we have individual object creation for each and every threads. As number of threads increase this also take more processing and hence time.</w:t>
+      </w:r>
+    </w:p>
+    <w:p>
+      <w:r>
+        <w:t>Till a point decrease due to increased work force dominates increase due to division and synchronisation. But after a point we see due to lot of threads, division and synchronisation takes considerable processing and hence increases time duration. After that point we see increase in time.</w:t>
+      </w:r>
+    </w:p>
+    <w:p>
+      <w:pPr>
         <w:rPr>
           <w:noProof/>
         </w:rPr>
-        <w:lastRenderedPageBreak/>
-        <w:drawing>
-          <wp:inline distT="0" distB="0" distL="0" distR="0" wp14:anchorId="5C004C72" wp14:editId="30D29DA5">
-            <wp:extent cx="2946182" cy="2209800"/>
-            <wp:effectExtent l="0" t="0" r="6985" b="0"/>
-            <wp:docPr id="35" name="Picture 35"/>
-            <wp:cNvGraphicFramePr>
-              <a:graphicFrameLocks xmlns:a="http://schemas.openxmlformats.org/drawingml/2006/main" noChangeAspect="1"/>
-            </wp:cNvGraphicFramePr>
-            <a:graphic xmlns:a="http://schemas.openxmlformats.org/drawingml/2006/main">
-              <a:graphicData uri="http://schemas.openxmlformats.org/drawingml/2006/picture">
-                <pic:pic xmlns:pic="http://schemas.openxmlformats.org/drawingml/2006/picture">
-                  <pic:nvPicPr>
-                    <pic:cNvPr id="0" name="Picture 41"/>
-                    <pic:cNvPicPr>
-                      <a:picLocks noChangeAspect="1" noChangeArrowheads="1"/>
-                    </pic:cNvPicPr>
-                  </pic:nvPicPr>
-                  <pic:blipFill>
-                    <a:blip r:embed="rId28">
-                      <a:extLst>
-                        <a:ext uri="{28A0092B-C50C-407E-A947-70E740481C1C}">
-                          <a14:useLocalDpi xmlns:a14="http://schemas.microsoft.com/office/drawing/2010/main" val="0"/>
-                        </a:ext>
-                      </a:extLst>
-                    </a:blip>
-                    <a:srcRect/>
-                    <a:stretch>
-                      <a:fillRect/>
-                    </a:stretch>
-                  </pic:blipFill>
-                  <pic:spPr bwMode="auto">
-                    <a:xfrm>
-                      <a:off x="0" y="0"/>
-                      <a:ext cx="2993942" cy="2245622"/>
-                    </a:xfrm>
-                    <a:prstGeom prst="rect">
-                      <a:avLst/>
-                    </a:prstGeom>
-                    <a:noFill/>
-                    <a:ln>
-                      <a:noFill/>
-                    </a:ln>
-                  </pic:spPr>
-                </pic:pic>
-              </a:graphicData>
-            </a:graphic>
-          </wp:inline>
-        </w:drawing>
-      </w:r>
+      </w:pPr>
+      <w:r>
+        <w:t>In this graph we see the time taken increases after thread number 3 and it surpasses the time without multithreading after 4 threads.</w:t>
+      </w:r>
+      <w:r>
+        <w:rPr>
+          <w:noProof/>
+        </w:rPr>
+        <w:t xml:space="preserve"> </w:t>
+      </w:r>
+    </w:p>
+    <w:p>
       <w:r>
         <w:rPr>
           <w:noProof/>
         </w:rPr>
         <w:drawing>
-          <wp:inline distT="0" distB="0" distL="0" distR="0" wp14:anchorId="128194C6" wp14:editId="7B8E3AEE">
-            <wp:extent cx="3413508" cy="2560320"/>
-            <wp:effectExtent l="0" t="0" r="0" b="0"/>
-            <wp:docPr id="34" name="Picture 34"/>
-            <wp:cNvGraphicFramePr>
-              <a:graphicFrameLocks xmlns:a="http://schemas.openxmlformats.org/drawingml/2006/main" noChangeAspect="1"/>
-            </wp:cNvGraphicFramePr>
-            <a:graphic xmlns:a="http://schemas.openxmlformats.org/drawingml/2006/main">
-              <a:graphicData uri="http://schemas.openxmlformats.org/drawingml/2006/picture">
-                <pic:pic xmlns:pic="http://schemas.openxmlformats.org/drawingml/2006/picture">
-                  <pic:nvPicPr>
-                    <pic:cNvPr id="0" name="Picture 40"/>
-                    <pic:cNvPicPr>
-                      <a:picLocks noChangeAspect="1" noChangeArrowheads="1"/>
-                    </pic:cNvPicPr>
-                  </pic:nvPicPr>
-                  <pic:blipFill>
-                    <a:blip r:embed="rId29">
-                      <a:extLst>
-                        <a:ext uri="{28A0092B-C50C-407E-A947-70E740481C1C}">
-                          <a14:useLocalDpi xmlns:a14="http://schemas.microsoft.com/office/drawing/2010/main" val="0"/>
-                        </a:ext>
-                      </a:extLst>
-                    </a:blip>
-                    <a:srcRect/>
-                    <a:stretch>
-                      <a:fillRect/>
-                    </a:stretch>
-                  </pic:blipFill>
-                  <pic:spPr bwMode="auto">
-                    <a:xfrm>
-                      <a:off x="0" y="0"/>
-                      <a:ext cx="3429395" cy="2572236"/>
-                    </a:xfrm>
-                    <a:prstGeom prst="rect">
-                      <a:avLst/>
-                    </a:prstGeom>
-                    <a:noFill/>
-                    <a:ln>
-                      <a:noFill/>
-                    </a:ln>
-                  </pic:spPr>
-                </pic:pic>
-              </a:graphicData>
-            </a:graphic>
-          </wp:inline>
-        </w:drawing>
-      </w:r>
-      <w:r>
-        <w:rPr>
-          <w:noProof/>
-        </w:rPr>
-        <w:drawing>
-          <wp:inline distT="0" distB="0" distL="0" distR="0" wp14:anchorId="10351DDD" wp14:editId="17E818D5">
+          <wp:inline distT="0" distB="0" distL="0" distR="0" wp14:anchorId="002FE7C7" wp14:editId="48DB7A5C">
             <wp:extent cx="3261119" cy="2446020"/>
             <wp:effectExtent l="0" t="0" r="0" b="0"/>
             <wp:docPr id="33" name="Picture 33"/>
@@ -2469,6 +2531,289 @@
         </w:drawing>
       </w:r>
     </w:p>
+    <w:p>
+      <w:r>
+        <w:t xml:space="preserve">Parameter vs </w:t>
+      </w:r>
+      <w:r>
+        <w:t>Utility</w:t>
+      </w:r>
+      <w:r>
+        <w:t>:</w:t>
+      </w:r>
+    </w:p>
+    <w:p>
+      <w:pPr>
+        <w:tabs>
+          <w:tab w:val="left" w:pos="2088"/>
+        </w:tabs>
+      </w:pPr>
+      <w:r>
+        <w:t xml:space="preserve">We see negative exponential increase in error as number of threads increase. </w:t>
+      </w:r>
+      <w:proofErr w:type="gramStart"/>
+      <w:r>
+        <w:t>Also</w:t>
+      </w:r>
+      <w:proofErr w:type="gramEnd"/>
+      <w:r>
+        <w:t xml:space="preserve"> error in dynamic is considerably higher than queue. This can be explained as follows.</w:t>
+      </w:r>
+    </w:p>
+    <w:p>
+      <w:pPr>
+        <w:tabs>
+          <w:tab w:val="left" w:pos="2088"/>
+        </w:tabs>
+      </w:pPr>
+      <w:r>
+        <w:t xml:space="preserve">In this method we are dividing frames across threads. One option was to give certain fraction of video to a thread and certain to other. But the function which sets frame to current frame makes it to traverse through all frames till then and hence takes around 10 secs to just iterate through </w:t>
+      </w:r>
+      <w:r>
+        <w:lastRenderedPageBreak/>
+        <w:t xml:space="preserve">frames. Hence other option that is processing frames according to modulo value of frame number was considered. That is frame number 0, 0+N,0+2*N … are processed by a thread then 1,1+N,1+2*N… are processed by next where N is total number of threads. </w:t>
+      </w:r>
+    </w:p>
+    <w:p>
+      <w:pPr>
+        <w:tabs>
+          <w:tab w:val="left" w:pos="2088"/>
+        </w:tabs>
+      </w:pPr>
+      <w:r>
+        <w:t xml:space="preserve">In this case we are forced to calculate optical flow and queue density as per current frame and current frame – N </w:t>
+      </w:r>
+      <w:proofErr w:type="spellStart"/>
+      <w:r>
+        <w:t>th</w:t>
+      </w:r>
+      <w:proofErr w:type="spellEnd"/>
+      <w:r>
+        <w:t xml:space="preserve"> frame. Which induces error especially at the transition points. Hence even though we have very similar shape we get a lot of noise which is relatively small but is almost at every point which builds up the error.</w:t>
+      </w:r>
+    </w:p>
+    <w:p>
+      <w:pPr>
+        <w:tabs>
+          <w:tab w:val="left" w:pos="2088"/>
+        </w:tabs>
+      </w:pPr>
+      <w:r>
+        <w:t>We see expected increase in error with increase in threads.</w:t>
+      </w:r>
+    </w:p>
+    <w:p>
+      <w:pPr>
+        <w:tabs>
+          <w:tab w:val="left" w:pos="2088"/>
+        </w:tabs>
+      </w:pPr>
+      <w:r>
+        <w:rPr>
+          <w:noProof/>
+        </w:rPr>
+        <w:drawing>
+          <wp:inline distT="0" distB="0" distL="0" distR="0" wp14:anchorId="5C004C72" wp14:editId="05352FD4">
+            <wp:extent cx="2359203" cy="1769533"/>
+            <wp:effectExtent l="0" t="0" r="3175" b="2540"/>
+            <wp:docPr id="35" name="Picture 35"/>
+            <wp:cNvGraphicFramePr>
+              <a:graphicFrameLocks xmlns:a="http://schemas.openxmlformats.org/drawingml/2006/main" noChangeAspect="1"/>
+            </wp:cNvGraphicFramePr>
+            <a:graphic xmlns:a="http://schemas.openxmlformats.org/drawingml/2006/main">
+              <a:graphicData uri="http://schemas.openxmlformats.org/drawingml/2006/picture">
+                <pic:pic xmlns:pic="http://schemas.openxmlformats.org/drawingml/2006/picture">
+                  <pic:nvPicPr>
+                    <pic:cNvPr id="0" name="Picture 41"/>
+                    <pic:cNvPicPr>
+                      <a:picLocks noChangeAspect="1" noChangeArrowheads="1"/>
+                    </pic:cNvPicPr>
+                  </pic:nvPicPr>
+                  <pic:blipFill>
+                    <a:blip r:embed="rId31" cstate="print">
+                      <a:extLst>
+                        <a:ext uri="{28A0092B-C50C-407E-A947-70E740481C1C}">
+                          <a14:useLocalDpi xmlns:a14="http://schemas.microsoft.com/office/drawing/2010/main" val="0"/>
+                        </a:ext>
+                      </a:extLst>
+                    </a:blip>
+                    <a:srcRect/>
+                    <a:stretch>
+                      <a:fillRect/>
+                    </a:stretch>
+                  </pic:blipFill>
+                  <pic:spPr bwMode="auto">
+                    <a:xfrm>
+                      <a:off x="0" y="0"/>
+                      <a:ext cx="2414043" cy="1810666"/>
+                    </a:xfrm>
+                    <a:prstGeom prst="rect">
+                      <a:avLst/>
+                    </a:prstGeom>
+                    <a:noFill/>
+                    <a:ln>
+                      <a:noFill/>
+                    </a:ln>
+                  </pic:spPr>
+                </pic:pic>
+              </a:graphicData>
+            </a:graphic>
+          </wp:inline>
+        </w:drawing>
+      </w:r>
+      <w:r>
+        <w:rPr>
+          <w:noProof/>
+        </w:rPr>
+        <w:drawing>
+          <wp:inline distT="0" distB="0" distL="0" distR="0" wp14:anchorId="128194C6" wp14:editId="1A0C50DE">
+            <wp:extent cx="2810933" cy="2108356"/>
+            <wp:effectExtent l="0" t="0" r="8890" b="6350"/>
+            <wp:docPr id="34" name="Picture 34"/>
+            <wp:cNvGraphicFramePr>
+              <a:graphicFrameLocks xmlns:a="http://schemas.openxmlformats.org/drawingml/2006/main" noChangeAspect="1"/>
+            </wp:cNvGraphicFramePr>
+            <a:graphic xmlns:a="http://schemas.openxmlformats.org/drawingml/2006/main">
+              <a:graphicData uri="http://schemas.openxmlformats.org/drawingml/2006/picture">
+                <pic:pic xmlns:pic="http://schemas.openxmlformats.org/drawingml/2006/picture">
+                  <pic:nvPicPr>
+                    <pic:cNvPr id="0" name="Picture 40"/>
+                    <pic:cNvPicPr>
+                      <a:picLocks noChangeAspect="1" noChangeArrowheads="1"/>
+                    </pic:cNvPicPr>
+                  </pic:nvPicPr>
+                  <pic:blipFill>
+                    <a:blip r:embed="rId32">
+                      <a:extLst>
+                        <a:ext uri="{28A0092B-C50C-407E-A947-70E740481C1C}">
+                          <a14:useLocalDpi xmlns:a14="http://schemas.microsoft.com/office/drawing/2010/main" val="0"/>
+                        </a:ext>
+                      </a:extLst>
+                    </a:blip>
+                    <a:srcRect/>
+                    <a:stretch>
+                      <a:fillRect/>
+                    </a:stretch>
+                  </pic:blipFill>
+                  <pic:spPr bwMode="auto">
+                    <a:xfrm>
+                      <a:off x="0" y="0"/>
+                      <a:ext cx="2830831" cy="2123281"/>
+                    </a:xfrm>
+                    <a:prstGeom prst="rect">
+                      <a:avLst/>
+                    </a:prstGeom>
+                    <a:noFill/>
+                    <a:ln>
+                      <a:noFill/>
+                    </a:ln>
+                  </pic:spPr>
+                </pic:pic>
+              </a:graphicData>
+            </a:graphic>
+          </wp:inline>
+        </w:drawing>
+      </w:r>
+    </w:p>
+    <w:p>
+      <w:pPr>
+        <w:tabs>
+          <w:tab w:val="left" w:pos="2088"/>
+        </w:tabs>
+      </w:pPr>
+    </w:p>
+    <w:p/>
+    <w:p>
+      <w:r>
+        <w:br w:type="page"/>
+      </w:r>
+    </w:p>
+    <w:p>
+      <w:pPr>
+        <w:pStyle w:val="ListParagraph"/>
+        <w:numPr>
+          <w:ilvl w:val="0"/>
+          <w:numId w:val="1"/>
+        </w:numPr>
+      </w:pPr>
+      <w:r>
+        <w:lastRenderedPageBreak/>
+        <w:t>Utility of methods:</w:t>
+      </w:r>
+    </w:p>
+    <w:p>
+      <w:r>
+        <w:t xml:space="preserve">Utility of errors is taken as relative percentage error evaluated at each point and then taken as average for all points. </w:t>
+      </w:r>
+    </w:p>
+    <w:p>
+      <w:r>
+        <w:t>Error = 100 * |measured value-original value|/original value</w:t>
+      </w:r>
+    </w:p>
+    <w:p>
+      <w:r>
+        <w:t xml:space="preserve">High error is observed in each of the cases due </w:t>
+      </w:r>
+      <w:proofErr w:type="gramStart"/>
+      <w:r>
+        <w:t>to :</w:t>
+      </w:r>
+      <w:proofErr w:type="gramEnd"/>
+    </w:p>
+    <w:p>
+      <w:r>
+        <w:t>1. density values being very small in nature causing small errors to shoot up due to very small denominators</w:t>
+      </w:r>
+    </w:p>
+    <w:p>
+      <w:r>
+        <w:t>2. Noise in the methods being very high due to pedestrians and processing high number of frames.</w:t>
+      </w:r>
+    </w:p>
+    <w:p>
+      <w:r>
+        <w:t>Combined effect of noise rises the percentage error to very high levels.</w:t>
+      </w:r>
+    </w:p>
+    <w:p>
+      <w:r>
+        <w:t xml:space="preserve">Even though shape of the graph is almost same most of the error may rise </w:t>
+      </w:r>
+      <w:proofErr w:type="spellStart"/>
+      <w:r>
+        <w:t>upto</w:t>
+      </w:r>
+      <w:proofErr w:type="spellEnd"/>
+      <w:r>
+        <w:t xml:space="preserve"> 300 %.</w:t>
+      </w:r>
+    </w:p>
+    <w:p>
+      <w:r>
+        <w:t xml:space="preserve">Hence utility can be better decided in relative terms by </w:t>
+      </w:r>
+      <w:proofErr w:type="gramStart"/>
+      <w:r>
+        <w:t>taking into account</w:t>
+      </w:r>
+      <w:proofErr w:type="gramEnd"/>
+      <w:r>
+        <w:t xml:space="preserve"> the shape of the graph rather than actual values.</w:t>
+      </w:r>
+    </w:p>
+    <w:p>
+      <w:proofErr w:type="gramStart"/>
+      <w:r>
+        <w:t>Hence</w:t>
+      </w:r>
+      <w:proofErr w:type="gramEnd"/>
+      <w:r>
+        <w:t xml:space="preserve"> we shall focus more on the trend analysis by nature of graph than actual values</w:t>
+      </w:r>
+    </w:p>
+    <w:p/>
+    <w:p/>
     <w:sectPr>
       <w:pgSz w:w="11906" w:h="16838"/>
       <w:pgMar w:top="1440" w:right="1440" w:bottom="1440" w:left="1440" w:header="708" w:footer="708" w:gutter="0"/>
@@ -2477,6 +2822,359 @@
     </w:sectPr>
   </w:body>
 </w:document>
+</file>
+
+<file path=word/numbering.xml><?xml version="1.0" encoding="utf-8"?>
+<w:numbering xmlns:wpc="http://schemas.microsoft.com/office/word/2010/wordprocessingCanvas" xmlns:cx="http://schemas.microsoft.com/office/drawing/2014/chartex" xmlns:cx1="http://schemas.microsoft.com/office/drawing/2015/9/8/chartex" xmlns:cx2="http://schemas.microsoft.com/office/drawing/2015/10/21/chartex" xmlns:cx3="http://schemas.microsoft.com/office/drawing/2016/5/9/chartex" xmlns:cx4="http://schemas.microsoft.com/office/drawing/2016/5/10/chartex" xmlns:cx5="http://schemas.microsoft.com/office/drawing/2016/5/11/chartex" xmlns:cx6="http://schemas.microsoft.com/office/drawing/2016/5/12/chartex" xmlns:cx7="http://schemas.microsoft.com/office/drawing/2016/5/13/chartex" xmlns:cx8="http://schemas.microsoft.com/office/drawing/2016/5/14/chartex" xmlns:mc="http://schemas.openxmlformats.org/markup-compatibility/2006" xmlns:aink="http://schemas.microsoft.com/office/drawing/2016/ink" xmlns:am3d="http://schemas.microsoft.com/office/drawing/2017/model3d" xmlns:o="urn:schemas-microsoft-com:office:office" xmlns:r="http://schemas.openxmlformats.org/officeDocument/2006/relationships" xmlns:m="http://schemas.openxmlformats.org/officeDocument/2006/math" xmlns:v="urn:schemas-microsoft-com:vml" xmlns:wp14="http://schemas.microsoft.com/office/word/2010/wordprocessingDrawing" xmlns:wp="http://schemas.openxmlformats.org/drawingml/2006/wordprocessingDrawing" xmlns:w10="urn:schemas-microsoft-com:office:word" xmlns:w="http://schemas.openxmlformats.org/wordprocessingml/2006/main" xmlns:w14="http://schemas.microsoft.com/office/word/2010/wordml" xmlns:w15="http://schemas.microsoft.com/office/word/2012/wordml" xmlns:w16cex="http://schemas.microsoft.com/office/word/2018/wordml/cex" xmlns:w16cid="http://schemas.microsoft.com/office/word/2016/wordml/cid" xmlns:w16="http://schemas.microsoft.com/office/word/2018/wordml" xmlns:w16se="http://schemas.microsoft.com/office/word/2015/wordml/symex" xmlns:wpg="http://schemas.microsoft.com/office/word/2010/wordprocessingGroup" xmlns:wpi="http://schemas.microsoft.com/office/word/2010/wordprocessingInk" xmlns:wne="http://schemas.microsoft.com/office/word/2006/wordml" xmlns:wps="http://schemas.microsoft.com/office/word/2010/wordprocessingShape" mc:Ignorable="w14 w15 w16se w16cid w16 w16cex wp14">
+  <w:abstractNum w:abstractNumId="0" w15:restartNumberingAfterBreak="0">
+    <w:nsid w:val="27366FCE"/>
+    <w:multiLevelType w:val="hybridMultilevel"/>
+    <w:tmpl w:val="A41E8DCC"/>
+    <w:lvl w:ilvl="0" w:tplc="40090001">
+      <w:start w:val="1"/>
+      <w:numFmt w:val="bullet"/>
+      <w:lvlText w:val=""/>
+      <w:lvlJc w:val="left"/>
+      <w:pPr>
+        <w:ind w:left="720" w:hanging="360"/>
+      </w:pPr>
+      <w:rPr>
+        <w:rFonts w:ascii="Symbol" w:hAnsi="Symbol" w:hint="default"/>
+      </w:rPr>
+    </w:lvl>
+    <w:lvl w:ilvl="1" w:tplc="40090003" w:tentative="1">
+      <w:start w:val="1"/>
+      <w:numFmt w:val="bullet"/>
+      <w:lvlText w:val="o"/>
+      <w:lvlJc w:val="left"/>
+      <w:pPr>
+        <w:ind w:left="1440" w:hanging="360"/>
+      </w:pPr>
+      <w:rPr>
+        <w:rFonts w:ascii="Courier New" w:hAnsi="Courier New" w:cs="Courier New" w:hint="default"/>
+      </w:rPr>
+    </w:lvl>
+    <w:lvl w:ilvl="2" w:tplc="40090005" w:tentative="1">
+      <w:start w:val="1"/>
+      <w:numFmt w:val="bullet"/>
+      <w:lvlText w:val=""/>
+      <w:lvlJc w:val="left"/>
+      <w:pPr>
+        <w:ind w:left="2160" w:hanging="360"/>
+      </w:pPr>
+      <w:rPr>
+        <w:rFonts w:ascii="Wingdings" w:hAnsi="Wingdings" w:hint="default"/>
+      </w:rPr>
+    </w:lvl>
+    <w:lvl w:ilvl="3" w:tplc="40090001" w:tentative="1">
+      <w:start w:val="1"/>
+      <w:numFmt w:val="bullet"/>
+      <w:lvlText w:val=""/>
+      <w:lvlJc w:val="left"/>
+      <w:pPr>
+        <w:ind w:left="2880" w:hanging="360"/>
+      </w:pPr>
+      <w:rPr>
+        <w:rFonts w:ascii="Symbol" w:hAnsi="Symbol" w:hint="default"/>
+      </w:rPr>
+    </w:lvl>
+    <w:lvl w:ilvl="4" w:tplc="40090003" w:tentative="1">
+      <w:start w:val="1"/>
+      <w:numFmt w:val="bullet"/>
+      <w:lvlText w:val="o"/>
+      <w:lvlJc w:val="left"/>
+      <w:pPr>
+        <w:ind w:left="3600" w:hanging="360"/>
+      </w:pPr>
+      <w:rPr>
+        <w:rFonts w:ascii="Courier New" w:hAnsi="Courier New" w:cs="Courier New" w:hint="default"/>
+      </w:rPr>
+    </w:lvl>
+    <w:lvl w:ilvl="5" w:tplc="40090005" w:tentative="1">
+      <w:start w:val="1"/>
+      <w:numFmt w:val="bullet"/>
+      <w:lvlText w:val=""/>
+      <w:lvlJc w:val="left"/>
+      <w:pPr>
+        <w:ind w:left="4320" w:hanging="360"/>
+      </w:pPr>
+      <w:rPr>
+        <w:rFonts w:ascii="Wingdings" w:hAnsi="Wingdings" w:hint="default"/>
+      </w:rPr>
+    </w:lvl>
+    <w:lvl w:ilvl="6" w:tplc="40090001" w:tentative="1">
+      <w:start w:val="1"/>
+      <w:numFmt w:val="bullet"/>
+      <w:lvlText w:val=""/>
+      <w:lvlJc w:val="left"/>
+      <w:pPr>
+        <w:ind w:left="5040" w:hanging="360"/>
+      </w:pPr>
+      <w:rPr>
+        <w:rFonts w:ascii="Symbol" w:hAnsi="Symbol" w:hint="default"/>
+      </w:rPr>
+    </w:lvl>
+    <w:lvl w:ilvl="7" w:tplc="40090003" w:tentative="1">
+      <w:start w:val="1"/>
+      <w:numFmt w:val="bullet"/>
+      <w:lvlText w:val="o"/>
+      <w:lvlJc w:val="left"/>
+      <w:pPr>
+        <w:ind w:left="5760" w:hanging="360"/>
+      </w:pPr>
+      <w:rPr>
+        <w:rFonts w:ascii="Courier New" w:hAnsi="Courier New" w:cs="Courier New" w:hint="default"/>
+      </w:rPr>
+    </w:lvl>
+    <w:lvl w:ilvl="8" w:tplc="40090005" w:tentative="1">
+      <w:start w:val="1"/>
+      <w:numFmt w:val="bullet"/>
+      <w:lvlText w:val=""/>
+      <w:lvlJc w:val="left"/>
+      <w:pPr>
+        <w:ind w:left="6480" w:hanging="360"/>
+      </w:pPr>
+      <w:rPr>
+        <w:rFonts w:ascii="Wingdings" w:hAnsi="Wingdings" w:hint="default"/>
+      </w:rPr>
+    </w:lvl>
+  </w:abstractNum>
+  <w:abstractNum w:abstractNumId="1" w15:restartNumberingAfterBreak="0">
+    <w:nsid w:val="3EBC029F"/>
+    <w:multiLevelType w:val="hybridMultilevel"/>
+    <w:tmpl w:val="700639F8"/>
+    <w:lvl w:ilvl="0" w:tplc="40090001">
+      <w:start w:val="1"/>
+      <w:numFmt w:val="bullet"/>
+      <w:lvlText w:val=""/>
+      <w:lvlJc w:val="left"/>
+      <w:pPr>
+        <w:ind w:left="720" w:hanging="360"/>
+      </w:pPr>
+      <w:rPr>
+        <w:rFonts w:ascii="Symbol" w:hAnsi="Symbol" w:hint="default"/>
+      </w:rPr>
+    </w:lvl>
+    <w:lvl w:ilvl="1" w:tplc="40090003" w:tentative="1">
+      <w:start w:val="1"/>
+      <w:numFmt w:val="bullet"/>
+      <w:lvlText w:val="o"/>
+      <w:lvlJc w:val="left"/>
+      <w:pPr>
+        <w:ind w:left="1440" w:hanging="360"/>
+      </w:pPr>
+      <w:rPr>
+        <w:rFonts w:ascii="Courier New" w:hAnsi="Courier New" w:cs="Courier New" w:hint="default"/>
+      </w:rPr>
+    </w:lvl>
+    <w:lvl w:ilvl="2" w:tplc="40090005" w:tentative="1">
+      <w:start w:val="1"/>
+      <w:numFmt w:val="bullet"/>
+      <w:lvlText w:val=""/>
+      <w:lvlJc w:val="left"/>
+      <w:pPr>
+        <w:ind w:left="2160" w:hanging="360"/>
+      </w:pPr>
+      <w:rPr>
+        <w:rFonts w:ascii="Wingdings" w:hAnsi="Wingdings" w:hint="default"/>
+      </w:rPr>
+    </w:lvl>
+    <w:lvl w:ilvl="3" w:tplc="40090001" w:tentative="1">
+      <w:start w:val="1"/>
+      <w:numFmt w:val="bullet"/>
+      <w:lvlText w:val=""/>
+      <w:lvlJc w:val="left"/>
+      <w:pPr>
+        <w:ind w:left="2880" w:hanging="360"/>
+      </w:pPr>
+      <w:rPr>
+        <w:rFonts w:ascii="Symbol" w:hAnsi="Symbol" w:hint="default"/>
+      </w:rPr>
+    </w:lvl>
+    <w:lvl w:ilvl="4" w:tplc="40090003" w:tentative="1">
+      <w:start w:val="1"/>
+      <w:numFmt w:val="bullet"/>
+      <w:lvlText w:val="o"/>
+      <w:lvlJc w:val="left"/>
+      <w:pPr>
+        <w:ind w:left="3600" w:hanging="360"/>
+      </w:pPr>
+      <w:rPr>
+        <w:rFonts w:ascii="Courier New" w:hAnsi="Courier New" w:cs="Courier New" w:hint="default"/>
+      </w:rPr>
+    </w:lvl>
+    <w:lvl w:ilvl="5" w:tplc="40090005" w:tentative="1">
+      <w:start w:val="1"/>
+      <w:numFmt w:val="bullet"/>
+      <w:lvlText w:val=""/>
+      <w:lvlJc w:val="left"/>
+      <w:pPr>
+        <w:ind w:left="4320" w:hanging="360"/>
+      </w:pPr>
+      <w:rPr>
+        <w:rFonts w:ascii="Wingdings" w:hAnsi="Wingdings" w:hint="default"/>
+      </w:rPr>
+    </w:lvl>
+    <w:lvl w:ilvl="6" w:tplc="40090001" w:tentative="1">
+      <w:start w:val="1"/>
+      <w:numFmt w:val="bullet"/>
+      <w:lvlText w:val=""/>
+      <w:lvlJc w:val="left"/>
+      <w:pPr>
+        <w:ind w:left="5040" w:hanging="360"/>
+      </w:pPr>
+      <w:rPr>
+        <w:rFonts w:ascii="Symbol" w:hAnsi="Symbol" w:hint="default"/>
+      </w:rPr>
+    </w:lvl>
+    <w:lvl w:ilvl="7" w:tplc="40090003" w:tentative="1">
+      <w:start w:val="1"/>
+      <w:numFmt w:val="bullet"/>
+      <w:lvlText w:val="o"/>
+      <w:lvlJc w:val="left"/>
+      <w:pPr>
+        <w:ind w:left="5760" w:hanging="360"/>
+      </w:pPr>
+      <w:rPr>
+        <w:rFonts w:ascii="Courier New" w:hAnsi="Courier New" w:cs="Courier New" w:hint="default"/>
+      </w:rPr>
+    </w:lvl>
+    <w:lvl w:ilvl="8" w:tplc="40090005" w:tentative="1">
+      <w:start w:val="1"/>
+      <w:numFmt w:val="bullet"/>
+      <w:lvlText w:val=""/>
+      <w:lvlJc w:val="left"/>
+      <w:pPr>
+        <w:ind w:left="6480" w:hanging="360"/>
+      </w:pPr>
+      <w:rPr>
+        <w:rFonts w:ascii="Wingdings" w:hAnsi="Wingdings" w:hint="default"/>
+      </w:rPr>
+    </w:lvl>
+  </w:abstractNum>
+  <w:abstractNum w:abstractNumId="2" w15:restartNumberingAfterBreak="0">
+    <w:nsid w:val="7C8C57C1"/>
+    <w:multiLevelType w:val="hybridMultilevel"/>
+    <w:tmpl w:val="9498FFB6"/>
+    <w:lvl w:ilvl="0" w:tplc="40090001">
+      <w:start w:val="1"/>
+      <w:numFmt w:val="bullet"/>
+      <w:lvlText w:val=""/>
+      <w:lvlJc w:val="left"/>
+      <w:pPr>
+        <w:ind w:left="720" w:hanging="360"/>
+      </w:pPr>
+      <w:rPr>
+        <w:rFonts w:ascii="Symbol" w:hAnsi="Symbol" w:hint="default"/>
+      </w:rPr>
+    </w:lvl>
+    <w:lvl w:ilvl="1" w:tplc="40090003" w:tentative="1">
+      <w:start w:val="1"/>
+      <w:numFmt w:val="bullet"/>
+      <w:lvlText w:val="o"/>
+      <w:lvlJc w:val="left"/>
+      <w:pPr>
+        <w:ind w:left="1440" w:hanging="360"/>
+      </w:pPr>
+      <w:rPr>
+        <w:rFonts w:ascii="Courier New" w:hAnsi="Courier New" w:cs="Courier New" w:hint="default"/>
+      </w:rPr>
+    </w:lvl>
+    <w:lvl w:ilvl="2" w:tplc="40090005" w:tentative="1">
+      <w:start w:val="1"/>
+      <w:numFmt w:val="bullet"/>
+      <w:lvlText w:val=""/>
+      <w:lvlJc w:val="left"/>
+      <w:pPr>
+        <w:ind w:left="2160" w:hanging="360"/>
+      </w:pPr>
+      <w:rPr>
+        <w:rFonts w:ascii="Wingdings" w:hAnsi="Wingdings" w:hint="default"/>
+      </w:rPr>
+    </w:lvl>
+    <w:lvl w:ilvl="3" w:tplc="40090001" w:tentative="1">
+      <w:start w:val="1"/>
+      <w:numFmt w:val="bullet"/>
+      <w:lvlText w:val=""/>
+      <w:lvlJc w:val="left"/>
+      <w:pPr>
+        <w:ind w:left="2880" w:hanging="360"/>
+      </w:pPr>
+      <w:rPr>
+        <w:rFonts w:ascii="Symbol" w:hAnsi="Symbol" w:hint="default"/>
+      </w:rPr>
+    </w:lvl>
+    <w:lvl w:ilvl="4" w:tplc="40090003" w:tentative="1">
+      <w:start w:val="1"/>
+      <w:numFmt w:val="bullet"/>
+      <w:lvlText w:val="o"/>
+      <w:lvlJc w:val="left"/>
+      <w:pPr>
+        <w:ind w:left="3600" w:hanging="360"/>
+      </w:pPr>
+      <w:rPr>
+        <w:rFonts w:ascii="Courier New" w:hAnsi="Courier New" w:cs="Courier New" w:hint="default"/>
+      </w:rPr>
+    </w:lvl>
+    <w:lvl w:ilvl="5" w:tplc="40090005" w:tentative="1">
+      <w:start w:val="1"/>
+      <w:numFmt w:val="bullet"/>
+      <w:lvlText w:val=""/>
+      <w:lvlJc w:val="left"/>
+      <w:pPr>
+        <w:ind w:left="4320" w:hanging="360"/>
+      </w:pPr>
+      <w:rPr>
+        <w:rFonts w:ascii="Wingdings" w:hAnsi="Wingdings" w:hint="default"/>
+      </w:rPr>
+    </w:lvl>
+    <w:lvl w:ilvl="6" w:tplc="40090001" w:tentative="1">
+      <w:start w:val="1"/>
+      <w:numFmt w:val="bullet"/>
+      <w:lvlText w:val=""/>
+      <w:lvlJc w:val="left"/>
+      <w:pPr>
+        <w:ind w:left="5040" w:hanging="360"/>
+      </w:pPr>
+      <w:rPr>
+        <w:rFonts w:ascii="Symbol" w:hAnsi="Symbol" w:hint="default"/>
+      </w:rPr>
+    </w:lvl>
+    <w:lvl w:ilvl="7" w:tplc="40090003" w:tentative="1">
+      <w:start w:val="1"/>
+      <w:numFmt w:val="bullet"/>
+      <w:lvlText w:val="o"/>
+      <w:lvlJc w:val="left"/>
+      <w:pPr>
+        <w:ind w:left="5760" w:hanging="360"/>
+      </w:pPr>
+      <w:rPr>
+        <w:rFonts w:ascii="Courier New" w:hAnsi="Courier New" w:cs="Courier New" w:hint="default"/>
+      </w:rPr>
+    </w:lvl>
+    <w:lvl w:ilvl="8" w:tplc="40090005" w:tentative="1">
+      <w:start w:val="1"/>
+      <w:numFmt w:val="bullet"/>
+      <w:lvlText w:val=""/>
+      <w:lvlJc w:val="left"/>
+      <w:pPr>
+        <w:ind w:left="6480" w:hanging="360"/>
+      </w:pPr>
+      <w:rPr>
+        <w:rFonts w:ascii="Wingdings" w:hAnsi="Wingdings" w:hint="default"/>
+      </w:rPr>
+    </w:lvl>
+  </w:abstractNum>
+  <w:num w:numId="1">
+    <w:abstractNumId w:val="1"/>
+  </w:num>
+  <w:num w:numId="2">
+    <w:abstractNumId w:val="2"/>
+  </w:num>
+  <w:num w:numId="3">
+    <w:abstractNumId w:val="0"/>
+  </w:num>
+</w:numbering>
 </file>
 
 <file path=word/styles.xml><?xml version="1.0" encoding="utf-8"?>
@@ -2925,6 +3623,17 @@
       </w:tblBorders>
     </w:tblPr>
   </w:style>
+  <w:style w:type="paragraph" w:styleId="ListParagraph">
+    <w:name w:val="List Paragraph"/>
+    <w:basedOn w:val="Normal"/>
+    <w:uiPriority w:val="34"/>
+    <w:qFormat/>
+    <w:rsid w:val="00045CA7"/>
+    <w:pPr>
+      <w:ind w:left="720"/>
+      <w:contextualSpacing/>
+    </w:pPr>
+  </w:style>
 </w:styles>
 </file>
 
@@ -3221,4 +3930,16 @@
     </a:ext>
   </a:extLst>
 </a:theme>
+</file>
+
+<file path=customXml/item1.xml><?xml version="1.0" encoding="utf-8"?>
+<b:Sources xmlns:b="http://schemas.openxmlformats.org/officeDocument/2006/bibliography" xmlns="http://schemas.openxmlformats.org/officeDocument/2006/bibliography" SelectedStyle="\APASixthEditionOfficeOnline.xsl" StyleName="APA" Version="6"/>
+</file>
+
+<file path=customXml/itemProps1.xml><?xml version="1.0" encoding="utf-8"?>
+<ds:datastoreItem xmlns:ds="http://schemas.openxmlformats.org/officeDocument/2006/customXml" ds:itemID="{E1822D3B-D707-49D7-A7AF-2BB12C29D9D0}">
+  <ds:schemaRefs>
+    <ds:schemaRef ds:uri="http://schemas.openxmlformats.org/officeDocument/2006/bibliography"/>
+  </ds:schemaRefs>
+</ds:datastoreItem>
 </file>
</xml_diff>